<commit_message>
update of package.json 2
</commit_message>
<xml_diff>
--- a/explication.docx
+++ b/explication.docx
@@ -160,25 +160,7 @@
           <w:rPr>
             <w:rStyle w:val="Lienhypertexte"/>
           </w:rPr>
-          <w:t>react-router-dom@5.</w:t>
-        </w:r>
-        <w:r>
-          <w:rPr>
-            <w:rStyle w:val="Lienhypertexte"/>
-          </w:rPr>
-          <w:t>2</w:t>
-        </w:r>
-        <w:r>
-          <w:rPr>
-            <w:rStyle w:val="Lienhypertexte"/>
-          </w:rPr>
-          <w:t>.</w:t>
-        </w:r>
-        <w:r>
-          <w:rPr>
-            <w:rStyle w:val="Lienhypertexte"/>
-          </w:rPr>
-          <w:t>0</w:t>
+          <w:t>react-router-dom@5.2.0</w:t>
         </w:r>
       </w:hyperlink>
       <w:r>
@@ -197,6 +179,10 @@
     <w:p>
       <w:pPr>
         <w:rPr>
+          <w:rFonts w:ascii="Consolas" w:hAnsi="Consolas"/>
+          <w:color w:val="24292F"/>
+          <w:sz w:val="18"/>
+          <w:szCs w:val="18"/>
           <w:lang w:val="en-GB"/>
         </w:rPr>
       </w:pPr>
@@ -219,6 +205,95 @@
           <w:lang w:val="en-GB"/>
         </w:rPr>
         <w:t xml:space="preserve"> add -D eslint-plugin-flowtype@latest</w:t>
+      </w:r>
+    </w:p>
+    <w:p>
+      <w:pPr>
+        <w:rPr>
+          <w:rFonts w:ascii="Consolas" w:hAnsi="Consolas"/>
+          <w:color w:val="24292F"/>
+          <w:sz w:val="18"/>
+          <w:szCs w:val="18"/>
+        </w:rPr>
+      </w:pPr>
+      <w:r>
+        <w:rPr>
+          <w:rFonts w:ascii="Consolas" w:hAnsi="Consolas"/>
+          <w:color w:val="24292F"/>
+          <w:sz w:val="18"/>
+          <w:szCs w:val="18"/>
+        </w:rPr>
+        <w:t>pour deployer sur github il f</w:t>
+      </w:r>
+      <w:r>
+        <w:rPr>
+          <w:rFonts w:ascii="Consolas" w:hAnsi="Consolas"/>
+          <w:color w:val="24292F"/>
+          <w:sz w:val="18"/>
+          <w:szCs w:val="18"/>
+        </w:rPr>
+        <w:t>aut install</w:t>
+      </w:r>
+    </w:p>
+    <w:p>
+      <w:pPr>
+        <w:rPr>
+          <w:rFonts w:ascii="Consolas" w:hAnsi="Consolas"/>
+          <w:color w:val="24292F"/>
+          <w:sz w:val="18"/>
+          <w:szCs w:val="18"/>
+        </w:rPr>
+      </w:pPr>
+      <w:r>
+        <w:rPr>
+          <w:rFonts w:ascii="Consolas" w:hAnsi="Consolas"/>
+          <w:color w:val="24292F"/>
+          <w:sz w:val="18"/>
+          <w:szCs w:val="18"/>
+        </w:rPr>
+        <w:t>npm install gh-pages puis ajouter</w:t>
+      </w:r>
+    </w:p>
+    <w:p>
+      <w:r>
+        <w:rPr>
+          <w:noProof/>
+        </w:rPr>
+        <w:drawing>
+          <wp:inline distT="0" distB="0" distL="0" distR="0" wp14:anchorId="3AA2857E" wp14:editId="07E8063F">
+            <wp:extent cx="3076575" cy="866775"/>
+            <wp:effectExtent l="0" t="0" r="9525" b="9525"/>
+            <wp:docPr id="4" name="Image 4"/>
+            <wp:cNvGraphicFramePr>
+              <a:graphicFrameLocks xmlns:a="http://schemas.openxmlformats.org/drawingml/2006/main" noChangeAspect="1"/>
+            </wp:cNvGraphicFramePr>
+            <a:graphic xmlns:a="http://schemas.openxmlformats.org/drawingml/2006/main">
+              <a:graphicData uri="http://schemas.openxmlformats.org/drawingml/2006/picture">
+                <pic:pic xmlns:pic="http://schemas.openxmlformats.org/drawingml/2006/picture">
+                  <pic:nvPicPr>
+                    <pic:cNvPr id="1" name=""/>
+                    <pic:cNvPicPr/>
+                  </pic:nvPicPr>
+                  <pic:blipFill>
+                    <a:blip r:embed="rId9"/>
+                    <a:stretch>
+                      <a:fillRect/>
+                    </a:stretch>
+                  </pic:blipFill>
+                  <pic:spPr>
+                    <a:xfrm>
+                      <a:off x="0" y="0"/>
+                      <a:ext cx="3076575" cy="866775"/>
+                    </a:xfrm>
+                    <a:prstGeom prst="rect">
+                      <a:avLst/>
+                    </a:prstGeom>
+                  </pic:spPr>
+                </pic:pic>
+              </a:graphicData>
+            </a:graphic>
+          </wp:inline>
+        </w:drawing>
       </w:r>
     </w:p>
     <w:sectPr>

</xml_diff>

<commit_message>
fix images loading problem
</commit_message>
<xml_diff>
--- a/explication.docx
+++ b/explication.docx
@@ -4,7 +4,23 @@
   <w:body>
     <w:p>
       <w:r>
-        <w:t>Pour créer une application sur React Js on tape :</w:t>
+        <w:t xml:space="preserve">Pour créer une application sur </w:t>
+      </w:r>
+      <w:proofErr w:type="spellStart"/>
+      <w:r>
+        <w:t>React</w:t>
+      </w:r>
+      <w:proofErr w:type="spellEnd"/>
+      <w:r>
+        <w:t xml:space="preserve"> </w:t>
+      </w:r>
+      <w:proofErr w:type="spellStart"/>
+      <w:r>
+        <w:t>Js</w:t>
+      </w:r>
+      <w:proofErr w:type="spellEnd"/>
+      <w:r>
+        <w:t xml:space="preserve"> on tape :</w:t>
       </w:r>
     </w:p>
     <w:p>
@@ -50,8 +66,13 @@
       </w:r>
     </w:p>
     <w:p>
-      <w:r>
-        <w:t>React-cv correspond on nom de l’application</w:t>
+      <w:proofErr w:type="spellStart"/>
+      <w:r>
+        <w:t>React</w:t>
+      </w:r>
+      <w:proofErr w:type="spellEnd"/>
+      <w:r>
+        <w:t>-cv correspond on nom de l’application</w:t>
       </w:r>
     </w:p>
     <w:p>
@@ -98,7 +119,15 @@
     </w:p>
     <w:p>
       <w:r>
-        <w:t>Tout le contenu d’une application sur react fonctionne avec les id.</w:t>
+        <w:t xml:space="preserve">Tout le contenu d’une application sur </w:t>
+      </w:r>
+      <w:proofErr w:type="spellStart"/>
+      <w:r>
+        <w:t>react</w:t>
+      </w:r>
+      <w:proofErr w:type="spellEnd"/>
+      <w:r>
+        <w:t xml:space="preserve"> fonctionne avec les id.</w:t>
       </w:r>
     </w:p>
     <w:p>
@@ -147,13 +176,41 @@
       </w:r>
     </w:p>
     <w:p>
-      <w:r>
-        <w:t>Npm install node-sass@4.14.0</w:t>
+      <w:proofErr w:type="spellStart"/>
+      <w:r>
+        <w:t>Npm</w:t>
+      </w:r>
+      <w:proofErr w:type="spellEnd"/>
+      <w:r>
+        <w:t xml:space="preserve"> </w:t>
+      </w:r>
+      <w:proofErr w:type="spellStart"/>
+      <w:r>
+        <w:t>install</w:t>
+      </w:r>
+      <w:proofErr w:type="spellEnd"/>
+      <w:r>
+        <w:t xml:space="preserve"> node-sass@4.14.0</w:t>
       </w:r>
     </w:p>
     <w:p>
-      <w:r>
-        <w:t xml:space="preserve">npm install </w:t>
+      <w:proofErr w:type="spellStart"/>
+      <w:proofErr w:type="gramStart"/>
+      <w:r>
+        <w:t>npm</w:t>
+      </w:r>
+      <w:proofErr w:type="spellEnd"/>
+      <w:proofErr w:type="gramEnd"/>
+      <w:r>
+        <w:t xml:space="preserve"> </w:t>
+      </w:r>
+      <w:proofErr w:type="spellStart"/>
+      <w:r>
+        <w:t>install</w:t>
+      </w:r>
+      <w:proofErr w:type="spellEnd"/>
+      <w:r>
+        <w:t xml:space="preserve"> </w:t>
       </w:r>
       <w:hyperlink r:id="rId8" w:history="1">
         <w:r>
@@ -186,6 +243,7 @@
           <w:lang w:val="en-GB"/>
         </w:rPr>
       </w:pPr>
+      <w:proofErr w:type="spellStart"/>
       <w:r>
         <w:rPr>
           <w:rFonts w:ascii="Consolas" w:hAnsi="Consolas"/>
@@ -196,6 +254,7 @@
         </w:rPr>
         <w:t>npm</w:t>
       </w:r>
+      <w:proofErr w:type="spellEnd"/>
       <w:r>
         <w:rPr>
           <w:rFonts w:ascii="Consolas" w:hAnsi="Consolas"/>
@@ -204,8 +263,20 @@
           <w:szCs w:val="18"/>
           <w:lang w:val="en-GB"/>
         </w:rPr>
-        <w:t xml:space="preserve"> add -D eslint-plugin-flowtype@latest</w:t>
-      </w:r>
+        <w:t xml:space="preserve"> add -D </w:t>
+      </w:r>
+      <w:proofErr w:type="spellStart"/>
+      <w:r>
+        <w:rPr>
+          <w:rFonts w:ascii="Consolas" w:hAnsi="Consolas"/>
+          <w:color w:val="24292F"/>
+          <w:sz w:val="18"/>
+          <w:szCs w:val="18"/>
+          <w:lang w:val="en-GB"/>
+        </w:rPr>
+        <w:t>eslint-plugin-flowtype@latest</w:t>
+      </w:r>
+      <w:proofErr w:type="spellEnd"/>
     </w:p>
     <w:p>
       <w:pPr>
@@ -216,24 +287,86 @@
           <w:szCs w:val="18"/>
         </w:rPr>
       </w:pPr>
-      <w:r>
-        <w:rPr>
-          <w:rFonts w:ascii="Consolas" w:hAnsi="Consolas"/>
-          <w:color w:val="24292F"/>
-          <w:sz w:val="18"/>
-          <w:szCs w:val="18"/>
-        </w:rPr>
-        <w:t>pour deployer sur github il f</w:t>
-      </w:r>
-      <w:r>
-        <w:rPr>
-          <w:rFonts w:ascii="Consolas" w:hAnsi="Consolas"/>
-          <w:color w:val="24292F"/>
-          <w:sz w:val="18"/>
-          <w:szCs w:val="18"/>
-        </w:rPr>
-        <w:t>aut install</w:t>
-      </w:r>
+      <w:proofErr w:type="gramStart"/>
+      <w:r>
+        <w:rPr>
+          <w:rFonts w:ascii="Consolas" w:hAnsi="Consolas"/>
+          <w:color w:val="24292F"/>
+          <w:sz w:val="18"/>
+          <w:szCs w:val="18"/>
+        </w:rPr>
+        <w:t>pour</w:t>
+      </w:r>
+      <w:proofErr w:type="gramEnd"/>
+      <w:r>
+        <w:rPr>
+          <w:rFonts w:ascii="Consolas" w:hAnsi="Consolas"/>
+          <w:color w:val="24292F"/>
+          <w:sz w:val="18"/>
+          <w:szCs w:val="18"/>
+        </w:rPr>
+        <w:t xml:space="preserve"> </w:t>
+      </w:r>
+      <w:proofErr w:type="spellStart"/>
+      <w:r>
+        <w:rPr>
+          <w:rFonts w:ascii="Consolas" w:hAnsi="Consolas"/>
+          <w:color w:val="24292F"/>
+          <w:sz w:val="18"/>
+          <w:szCs w:val="18"/>
+        </w:rPr>
+        <w:t>deployer</w:t>
+      </w:r>
+      <w:proofErr w:type="spellEnd"/>
+      <w:r>
+        <w:rPr>
+          <w:rFonts w:ascii="Consolas" w:hAnsi="Consolas"/>
+          <w:color w:val="24292F"/>
+          <w:sz w:val="18"/>
+          <w:szCs w:val="18"/>
+        </w:rPr>
+        <w:t xml:space="preserve"> sur </w:t>
+      </w:r>
+      <w:proofErr w:type="spellStart"/>
+      <w:r>
+        <w:rPr>
+          <w:rFonts w:ascii="Consolas" w:hAnsi="Consolas"/>
+          <w:color w:val="24292F"/>
+          <w:sz w:val="18"/>
+          <w:szCs w:val="18"/>
+        </w:rPr>
+        <w:t>github</w:t>
+      </w:r>
+      <w:proofErr w:type="spellEnd"/>
+      <w:r>
+        <w:rPr>
+          <w:rFonts w:ascii="Consolas" w:hAnsi="Consolas"/>
+          <w:color w:val="24292F"/>
+          <w:sz w:val="18"/>
+          <w:szCs w:val="18"/>
+        </w:rPr>
+        <w:t xml:space="preserve"> il f</w:t>
+      </w:r>
+      <w:r>
+        <w:rPr>
+          <w:rFonts w:ascii="Consolas" w:hAnsi="Consolas"/>
+          <w:color w:val="24292F"/>
+          <w:sz w:val="18"/>
+          <w:szCs w:val="18"/>
+        </w:rPr>
+        <w:t xml:space="preserve">aut </w:t>
+      </w:r>
+      <w:proofErr w:type="spellStart"/>
+      <w:r>
+        <w:rPr>
+          <w:rFonts w:ascii="Consolas" w:hAnsi="Consolas"/>
+          <w:color w:val="24292F"/>
+          <w:sz w:val="18"/>
+          <w:szCs w:val="18"/>
+        </w:rPr>
+        <w:t>install</w:t>
+      </w:r>
+      <w:proofErr w:type="spellEnd"/>
     </w:p>
     <w:p>
       <w:pPr>
@@ -244,14 +377,67 @@
           <w:szCs w:val="18"/>
         </w:rPr>
       </w:pPr>
-      <w:r>
-        <w:rPr>
-          <w:rFonts w:ascii="Consolas" w:hAnsi="Consolas"/>
-          <w:color w:val="24292F"/>
-          <w:sz w:val="18"/>
-          <w:szCs w:val="18"/>
-        </w:rPr>
-        <w:t>npm install gh-pages puis ajouter</w:t>
+      <w:proofErr w:type="spellStart"/>
+      <w:proofErr w:type="gramStart"/>
+      <w:r>
+        <w:rPr>
+          <w:rFonts w:ascii="Consolas" w:hAnsi="Consolas"/>
+          <w:color w:val="24292F"/>
+          <w:sz w:val="18"/>
+          <w:szCs w:val="18"/>
+        </w:rPr>
+        <w:t>npm</w:t>
+      </w:r>
+      <w:proofErr w:type="spellEnd"/>
+      <w:proofErr w:type="gramEnd"/>
+      <w:r>
+        <w:rPr>
+          <w:rFonts w:ascii="Consolas" w:hAnsi="Consolas"/>
+          <w:color w:val="24292F"/>
+          <w:sz w:val="18"/>
+          <w:szCs w:val="18"/>
+        </w:rPr>
+        <w:t xml:space="preserve"> </w:t>
+      </w:r>
+      <w:proofErr w:type="spellStart"/>
+      <w:r>
+        <w:rPr>
+          <w:rFonts w:ascii="Consolas" w:hAnsi="Consolas"/>
+          <w:color w:val="24292F"/>
+          <w:sz w:val="18"/>
+          <w:szCs w:val="18"/>
+        </w:rPr>
+        <w:t>install</w:t>
+      </w:r>
+      <w:proofErr w:type="spellEnd"/>
+      <w:r>
+        <w:rPr>
+          <w:rFonts w:ascii="Consolas" w:hAnsi="Consolas"/>
+          <w:color w:val="24292F"/>
+          <w:sz w:val="18"/>
+          <w:szCs w:val="18"/>
+        </w:rPr>
+        <w:t xml:space="preserve"> </w:t>
+      </w:r>
+      <w:proofErr w:type="spellStart"/>
+      <w:r>
+        <w:rPr>
+          <w:rFonts w:ascii="Consolas" w:hAnsi="Consolas"/>
+          <w:color w:val="24292F"/>
+          <w:sz w:val="18"/>
+          <w:szCs w:val="18"/>
+        </w:rPr>
+        <w:t>gh</w:t>
+      </w:r>
+      <w:proofErr w:type="spellEnd"/>
+      <w:r>
+        <w:rPr>
+          <w:rFonts w:ascii="Consolas" w:hAnsi="Consolas"/>
+          <w:color w:val="24292F"/>
+          <w:sz w:val="18"/>
+          <w:szCs w:val="18"/>
+        </w:rPr>
+        <w:t>-pages puis ajouter</w:t>
       </w:r>
     </w:p>
     <w:p>
@@ -296,6 +482,202 @@
         </w:drawing>
       </w:r>
     </w:p>
+    <w:p>
+      <w:r>
+        <w:t>Liens initiaux</w:t>
+      </w:r>
+    </w:p>
+    <w:p>
+      <w:pPr>
+        <w:shd w:val="clear" w:color="auto" w:fill="1E1E1E"/>
+        <w:spacing w:line="285" w:lineRule="atLeast"/>
+        <w:rPr>
+          <w:rFonts w:ascii="Consolas" w:eastAsia="Times New Roman" w:hAnsi="Consolas" w:cs="Times New Roman"/>
+          <w:color w:val="D4D4D4"/>
+          <w:sz w:val="21"/>
+          <w:szCs w:val="21"/>
+          <w:lang w:eastAsia="fr-FR"/>
+        </w:rPr>
+      </w:pPr>
+      <w:r>
+        <w:t xml:space="preserve">Home.js =&gt; </w:t>
+      </w:r>
+      <w:r>
+        <w:rPr>
+          <w:rFonts w:ascii="Consolas" w:eastAsia="Times New Roman" w:hAnsi="Consolas" w:cs="Times New Roman"/>
+          <w:color w:val="808080"/>
+          <w:sz w:val="21"/>
+          <w:szCs w:val="21"/>
+          <w:lang w:eastAsia="fr-FR"/>
+        </w:rPr>
+        <w:t>&lt;</w:t>
+      </w:r>
+      <w:r>
+        <w:rPr>
+          <w:rFonts w:ascii="Consolas" w:eastAsia="Times New Roman" w:hAnsi="Consolas" w:cs="Times New Roman"/>
+          <w:color w:val="569CD6"/>
+          <w:sz w:val="21"/>
+          <w:szCs w:val="21"/>
+          <w:lang w:eastAsia="fr-FR"/>
+        </w:rPr>
+        <w:t>a</w:t>
+      </w:r>
+      <w:r>
+        <w:rPr>
+          <w:rFonts w:ascii="Consolas" w:eastAsia="Times New Roman" w:hAnsi="Consolas" w:cs="Times New Roman"/>
+          <w:color w:val="D4D4D4"/>
+          <w:sz w:val="21"/>
+          <w:szCs w:val="21"/>
+          <w:lang w:eastAsia="fr-FR"/>
+        </w:rPr>
+        <w:t> </w:t>
+      </w:r>
+      <w:r>
+        <w:rPr>
+          <w:rFonts w:ascii="Consolas" w:eastAsia="Times New Roman" w:hAnsi="Consolas" w:cs="Times New Roman"/>
+          <w:color w:val="9CDCFE"/>
+          <w:sz w:val="21"/>
+          <w:szCs w:val="21"/>
+          <w:lang w:eastAsia="fr-FR"/>
+        </w:rPr>
+        <w:t>href</w:t>
+      </w:r>
+      <w:r>
+        <w:rPr>
+          <w:rFonts w:ascii="Consolas" w:eastAsia="Times New Roman" w:hAnsi="Consolas" w:cs="Times New Roman"/>
+          <w:color w:val="D4D4D4"/>
+          <w:sz w:val="21"/>
+          <w:szCs w:val="21"/>
+          <w:lang w:eastAsia="fr-FR"/>
+        </w:rPr>
+        <w:t>=</w:t>
+      </w:r>
+      <w:r>
+        <w:rPr>
+          <w:rFonts w:ascii="Consolas" w:eastAsia="Times New Roman" w:hAnsi="Consolas" w:cs="Times New Roman"/>
+          <w:color w:val="CE9178"/>
+          <w:sz w:val="21"/>
+          <w:szCs w:val="21"/>
+          <w:lang w:eastAsia="fr-FR"/>
+        </w:rPr>
+        <w:t>"./media/CV.pdf"</w:t>
+      </w:r>
+      <w:r>
+        <w:rPr>
+          <w:rFonts w:ascii="Consolas" w:eastAsia="Times New Roman" w:hAnsi="Consolas" w:cs="Times New Roman"/>
+          <w:color w:val="D4D4D4"/>
+          <w:sz w:val="21"/>
+          <w:szCs w:val="21"/>
+          <w:lang w:eastAsia="fr-FR"/>
+        </w:rPr>
+        <w:t> </w:t>
+      </w:r>
+      <w:proofErr w:type="spellStart"/>
+      <w:r>
+        <w:rPr>
+          <w:rFonts w:ascii="Consolas" w:eastAsia="Times New Roman" w:hAnsi="Consolas" w:cs="Times New Roman"/>
+          <w:color w:val="9CDCFE"/>
+          <w:sz w:val="21"/>
+          <w:szCs w:val="21"/>
+          <w:lang w:eastAsia="fr-FR"/>
+        </w:rPr>
+        <w:t>target</w:t>
+      </w:r>
+      <w:proofErr w:type="spellEnd"/>
+      <w:r>
+        <w:rPr>
+          <w:rFonts w:ascii="Consolas" w:eastAsia="Times New Roman" w:hAnsi="Consolas" w:cs="Times New Roman"/>
+          <w:color w:val="D4D4D4"/>
+          <w:sz w:val="21"/>
+          <w:szCs w:val="21"/>
+          <w:lang w:eastAsia="fr-FR"/>
+        </w:rPr>
+        <w:t>=</w:t>
+      </w:r>
+      <w:r>
+        <w:rPr>
+          <w:rFonts w:ascii="Consolas" w:eastAsia="Times New Roman" w:hAnsi="Consolas" w:cs="Times New Roman"/>
+          <w:color w:val="CE9178"/>
+          <w:sz w:val="21"/>
+          <w:szCs w:val="21"/>
+          <w:lang w:eastAsia="fr-FR"/>
+        </w:rPr>
+        <w:t>"_</w:t>
+      </w:r>
+      <w:proofErr w:type="spellStart"/>
+      <w:r>
+        <w:rPr>
+          <w:rFonts w:ascii="Consolas" w:eastAsia="Times New Roman" w:hAnsi="Consolas" w:cs="Times New Roman"/>
+          <w:color w:val="CE9178"/>
+          <w:sz w:val="21"/>
+          <w:szCs w:val="21"/>
+          <w:lang w:eastAsia="fr-FR"/>
+        </w:rPr>
+        <w:t>blank</w:t>
+      </w:r>
+      <w:proofErr w:type="spellEnd"/>
+      <w:r>
+        <w:rPr>
+          <w:rFonts w:ascii="Consolas" w:eastAsia="Times New Roman" w:hAnsi="Consolas" w:cs="Times New Roman"/>
+          <w:color w:val="CE9178"/>
+          <w:sz w:val="21"/>
+          <w:szCs w:val="21"/>
+          <w:lang w:eastAsia="fr-FR"/>
+        </w:rPr>
+        <w:t>"</w:t>
+      </w:r>
+      <w:r>
+        <w:rPr>
+          <w:rFonts w:ascii="Consolas" w:eastAsia="Times New Roman" w:hAnsi="Consolas" w:cs="Times New Roman"/>
+          <w:color w:val="808080"/>
+          <w:sz w:val="21"/>
+          <w:szCs w:val="21"/>
+          <w:lang w:eastAsia="fr-FR"/>
+        </w:rPr>
+        <w:t>&gt;</w:t>
+      </w:r>
+      <w:r>
+        <w:rPr>
+          <w:rFonts w:ascii="Consolas" w:eastAsia="Times New Roman" w:hAnsi="Consolas" w:cs="Times New Roman"/>
+          <w:color w:val="D4D4D4"/>
+          <w:sz w:val="21"/>
+          <w:szCs w:val="21"/>
+          <w:lang w:eastAsia="fr-FR"/>
+        </w:rPr>
+        <w:t>Télécharger mon CV</w:t>
+      </w:r>
+      <w:r>
+        <w:rPr>
+          <w:rFonts w:ascii="Consolas" w:eastAsia="Times New Roman" w:hAnsi="Consolas" w:cs="Times New Roman"/>
+          <w:color w:val="808080"/>
+          <w:sz w:val="21"/>
+          <w:szCs w:val="21"/>
+          <w:lang w:eastAsia="fr-FR"/>
+        </w:rPr>
+        <w:t>&lt;/</w:t>
+      </w:r>
+      <w:r>
+        <w:rPr>
+          <w:rFonts w:ascii="Consolas" w:eastAsia="Times New Roman" w:hAnsi="Consolas" w:cs="Times New Roman"/>
+          <w:color w:val="569CD6"/>
+          <w:sz w:val="21"/>
+          <w:szCs w:val="21"/>
+          <w:lang w:eastAsia="fr-FR"/>
+        </w:rPr>
+        <w:t>a</w:t>
+      </w:r>
+      <w:r>
+        <w:rPr>
+          <w:rFonts w:ascii="Consolas" w:eastAsia="Times New Roman" w:hAnsi="Consolas" w:cs="Times New Roman"/>
+          <w:color w:val="808080"/>
+          <w:sz w:val="21"/>
+          <w:szCs w:val="21"/>
+          <w:lang w:eastAsia="fr-FR"/>
+        </w:rPr>
+        <w:t>&gt;</w:t>
+      </w:r>
+    </w:p>
+    <w:p/>
     <w:sectPr>
       <w:pgSz w:w="11906" w:h="16838"/>
       <w:pgMar w:top="1417" w:right="1417" w:bottom="1417" w:left="1417" w:header="708" w:footer="708" w:gutter="0"/>

</xml_diff>